<commit_message>
fix test management solution
</commit_message>
<xml_diff>
--- a/HW10_test_managment/Test Management My Solution matrix.docx
+++ b/HW10_test_managment/Test Management My Solution matrix.docx
@@ -154,6 +154,31 @@
             <w:r>
               <w:t>Technical issues with the risk-assessment system</w:t>
             </w:r>
+            <w:r>
+              <w:br/>
+              <w:t xml:space="preserve">2. </w:t>
+            </w:r>
+            <w:r>
+              <w:rPr>
+                <w:rStyle w:val="ui-provider"/>
+              </w:rPr>
+              <w:t>Changes in customer requirements during implementation.</w:t>
+            </w:r>
+            <w:r>
+              <w:rPr>
+                <w:rStyle w:val="ui-provider"/>
+              </w:rPr>
+              <w:br/>
+            </w:r>
+            <w:r>
+              <w:t xml:space="preserve">3. </w:t>
+            </w:r>
+            <w:r>
+              <w:rPr>
+                <w:rStyle w:val="ui-provider"/>
+              </w:rPr>
+              <w:t>Constant changes in requirements.</w:t>
+            </w:r>
           </w:p>
         </w:tc>
         <w:tc>
@@ -196,7 +221,17 @@
           <w:tcPr>
             <w:tcW w:w="2508" w:type="dxa"/>
           </w:tcPr>
-          <w:p/>
+          <w:p>
+            <w:r>
+              <w:t xml:space="preserve">1. </w:t>
+            </w:r>
+            <w:r>
+              <w:rPr>
+                <w:rStyle w:val="ui-provider"/>
+              </w:rPr>
+              <w:t>Insufficient immersion in the product and subject area.</w:t>
+            </w:r>
+          </w:p>
         </w:tc>
       </w:tr>
       <w:tr>
@@ -246,6 +281,30 @@
             </w:r>
             <w:r>
               <w:t>Communication gaps between team members</w:t>
+            </w:r>
+            <w:r>
+              <w:br/>
+              <w:t xml:space="preserve">2. </w:t>
+            </w:r>
+            <w:r>
+              <w:rPr>
+                <w:rStyle w:val="ui-provider"/>
+              </w:rPr>
+              <w:t xml:space="preserve">Not </w:t>
+            </w:r>
+            <w:proofErr w:type="spellStart"/>
+            <w:r>
+              <w:rPr>
+                <w:rStyle w:val="ui-provider"/>
+              </w:rPr>
+              <w:t>enougph</w:t>
+            </w:r>
+            <w:proofErr w:type="spellEnd"/>
+            <w:r>
+              <w:rPr>
+                <w:rStyle w:val="ui-provider"/>
+              </w:rPr>
+              <w:t xml:space="preserve"> skills in the test strategy and test plan creation. The tester has little experience.</w:t>
             </w:r>
           </w:p>
         </w:tc>
@@ -288,19 +347,62 @@
             <w:r>
               <w:t>Lack of understanding of customer requirements</w:t>
             </w:r>
+            <w:r>
+              <w:rPr>
+                <w:rStyle w:val="ui-provider"/>
+              </w:rPr>
+              <w:br/>
+              <w:t xml:space="preserve">3. </w:t>
+            </w:r>
+            <w:r>
+              <w:rPr>
+                <w:rStyle w:val="ui-provider"/>
+              </w:rPr>
+              <w:t>Incorrect assessment of labor costs.</w:t>
+            </w:r>
           </w:p>
         </w:tc>
         <w:tc>
           <w:tcPr>
             <w:tcW w:w="2508" w:type="dxa"/>
           </w:tcPr>
-          <w:p/>
+          <w:p>
+            <w:r>
+              <w:t xml:space="preserve">1. </w:t>
+            </w:r>
+            <w:r>
+              <w:t>Dismissal/redeployment of people.</w:t>
+            </w:r>
+          </w:p>
         </w:tc>
         <w:tc>
           <w:tcPr>
             <w:tcW w:w="2508" w:type="dxa"/>
           </w:tcPr>
-          <w:p/>
+          <w:p>
+            <w:r>
+              <w:t xml:space="preserve">1. </w:t>
+            </w:r>
+            <w:r>
+              <w:rPr>
+                <w:rStyle w:val="ui-provider"/>
+              </w:rPr>
+              <w:t>Internet connection is lost.</w:t>
+            </w:r>
+            <w:r>
+              <w:rPr>
+                <w:rStyle w:val="ui-provider"/>
+              </w:rPr>
+              <w:br/>
+              <w:t xml:space="preserve">2. </w:t>
+            </w:r>
+            <w:r>
+              <w:rPr>
+                <w:rStyle w:val="ui-provider"/>
+              </w:rPr>
+              <w:t>Access accounts are expired.</w:t>
+            </w:r>
+          </w:p>
         </w:tc>
       </w:tr>
     </w:tbl>
@@ -954,6 +1056,11 @@
       </w:tblBorders>
     </w:tblPr>
   </w:style>
+  <w:style w:type="character" w:customStyle="1" w:styleId="ui-provider">
+    <w:name w:val="ui-provider"/>
+    <w:basedOn w:val="DefaultParagraphFont"/>
+    <w:rsid w:val="001D1F00"/>
+  </w:style>
 </w:styles>
 </file>
 
@@ -1253,19 +1360,12 @@
 </file>
 
 <file path=customXml/item1.xml><?xml version="1.0" encoding="utf-8"?>
-<p:properties xmlns:p="http://schemas.microsoft.com/office/2006/metadata/properties" xmlns:xsi="http://www.w3.org/2001/XMLSchema-instance" xmlns:pc="http://schemas.microsoft.com/office/infopath/2007/PartnerControls">
-  <documentManagement>
-    <TaxCatchAll xmlns="5ede5379-f79c-4964-9301-1140f96aa672" xsi:nil="true"/>
-    <lcf76f155ced4ddcb4097134ff3c332f xmlns="9b994499-688a-4c81-bb09-d15746d9e4fa">
-      <Terms xmlns="http://schemas.microsoft.com/office/infopath/2007/PartnerControls"/>
-    </lcf76f155ced4ddcb4097134ff3c332f>
-    <_dlc_DocId xmlns="5ede5379-f79c-4964-9301-1140f96aa672">DOCID-1506477047-4640</_dlc_DocId>
-    <_dlc_DocIdUrl xmlns="5ede5379-f79c-4964-9301-1140f96aa672">
-      <Url>https://epam.sharepoint.com/sites/LMSO/_layouts/15/DocIdRedir.aspx?ID=DOCID-1506477047-4640</Url>
-      <Description>DOCID-1506477047-4640</Description>
-    </_dlc_DocIdUrl>
-  </documentManagement>
-</p:properties>
+<?mso-contentType ?>
+<FormTemplates xmlns="http://schemas.microsoft.com/sharepoint/v3/contenttype/forms">
+  <Display>DocumentLibraryForm</Display>
+  <Edit>DocumentLibraryForm</Edit>
+  <New>DocumentLibraryForm</New>
+</FormTemplates>
 </file>
 
 <file path=customXml/item2.xml><?xml version="1.0" encoding="utf-8"?>
@@ -1319,12 +1419,19 @@
 </file>
 
 <file path=customXml/item3.xml><?xml version="1.0" encoding="utf-8"?>
-<?mso-contentType ?>
-<FormTemplates xmlns="http://schemas.microsoft.com/sharepoint/v3/contenttype/forms">
-  <Display>DocumentLibraryForm</Display>
-  <Edit>DocumentLibraryForm</Edit>
-  <New>DocumentLibraryForm</New>
-</FormTemplates>
+<p:properties xmlns:p="http://schemas.microsoft.com/office/2006/metadata/properties" xmlns:xsi="http://www.w3.org/2001/XMLSchema-instance" xmlns:pc="http://schemas.microsoft.com/office/infopath/2007/PartnerControls">
+  <documentManagement>
+    <TaxCatchAll xmlns="5ede5379-f79c-4964-9301-1140f96aa672" xsi:nil="true"/>
+    <lcf76f155ced4ddcb4097134ff3c332f xmlns="9b994499-688a-4c81-bb09-d15746d9e4fa">
+      <Terms xmlns="http://schemas.microsoft.com/office/infopath/2007/PartnerControls"/>
+    </lcf76f155ced4ddcb4097134ff3c332f>
+    <_dlc_DocId xmlns="5ede5379-f79c-4964-9301-1140f96aa672">DOCID-1506477047-4640</_dlc_DocId>
+    <_dlc_DocIdUrl xmlns="5ede5379-f79c-4964-9301-1140f96aa672">
+      <Url>https://epam.sharepoint.com/sites/LMSO/_layouts/15/DocIdRedir.aspx?ID=DOCID-1506477047-4640</Url>
+      <Description>DOCID-1506477047-4640</Description>
+    </_dlc_DocIdUrl>
+  </documentManagement>
+</p:properties>
 </file>
 
 <file path=customXml/item4.xml><?xml version="1.0" encoding="utf-8"?>
@@ -1590,12 +1697,9 @@
 </file>
 
 <file path=customXml/itemProps1.xml><?xml version="1.0" encoding="utf-8"?>
-<ds:datastoreItem xmlns:ds="http://schemas.openxmlformats.org/officeDocument/2006/customXml" ds:itemID="{DC796053-05DC-44D7-A90E-0A7A80D75042}">
+<ds:datastoreItem xmlns:ds="http://schemas.openxmlformats.org/officeDocument/2006/customXml" ds:itemID="{D9A6E313-4001-4A5F-A1FA-314383065B84}">
   <ds:schemaRefs>
-    <ds:schemaRef ds:uri="http://schemas.microsoft.com/office/2006/metadata/properties"/>
-    <ds:schemaRef ds:uri="http://schemas.microsoft.com/office/infopath/2007/PartnerControls"/>
-    <ds:schemaRef ds:uri="5ede5379-f79c-4964-9301-1140f96aa672"/>
-    <ds:schemaRef ds:uri="9b994499-688a-4c81-bb09-d15746d9e4fa"/>
+    <ds:schemaRef ds:uri="http://schemas.microsoft.com/sharepoint/v3/contenttype/forms"/>
   </ds:schemaRefs>
 </ds:datastoreItem>
 </file>
@@ -1609,9 +1713,12 @@
 </file>
 
 <file path=customXml/itemProps3.xml><?xml version="1.0" encoding="utf-8"?>
-<ds:datastoreItem xmlns:ds="http://schemas.openxmlformats.org/officeDocument/2006/customXml" ds:itemID="{D9A6E313-4001-4A5F-A1FA-314383065B84}">
+<ds:datastoreItem xmlns:ds="http://schemas.openxmlformats.org/officeDocument/2006/customXml" ds:itemID="{DC796053-05DC-44D7-A90E-0A7A80D75042}">
   <ds:schemaRefs>
-    <ds:schemaRef ds:uri="http://schemas.microsoft.com/sharepoint/v3/contenttype/forms"/>
+    <ds:schemaRef ds:uri="http://schemas.microsoft.com/office/2006/metadata/properties"/>
+    <ds:schemaRef ds:uri="http://schemas.microsoft.com/office/infopath/2007/PartnerControls"/>
+    <ds:schemaRef ds:uri="5ede5379-f79c-4964-9301-1140f96aa672"/>
+    <ds:schemaRef ds:uri="9b994499-688a-4c81-bb09-d15746d9e4fa"/>
   </ds:schemaRefs>
 </ds:datastoreItem>
 </file>

</xml_diff>